<commit_message>
updated both animals file and mlk file
</commit_message>
<xml_diff>
--- a/mlk.docx
+++ b/mlk.docx
@@ -17,6 +17,12 @@
           <w:color w:val="C00000"/>
         </w:rPr>
         <w:t>rsion for branch alternate</w:t>
+      </w:r>
+      <w:r>
+        <w:rPr>
+          <w:color w:val="C00000"/>
+        </w:rPr>
+        <w:t xml:space="preserve"> 1</w:t>
       </w:r>
       <w:r>
         <w:rPr>

</xml_diff>

<commit_message>
added s to cat and m mlk file
</commit_message>
<xml_diff>
--- a/mlk.docx
+++ b/mlk.docx
@@ -22,7 +22,13 @@
         <w:rPr>
           <w:color w:val="C00000"/>
         </w:rPr>
-        <w:t xml:space="preserve"> 1</w:t>
+        <w:t xml:space="preserve"> </w:t>
+      </w:r>
+      <w:r>
+        <w:rPr>
+          <w:color w:val="C00000"/>
+        </w:rPr>
+        <w:t>2</w:t>
       </w:r>
       <w:r>
         <w:rPr>

</xml_diff>

<commit_message>
added crows and modified mlk file
</commit_message>
<xml_diff>
--- a/mlk.docx
+++ b/mlk.docx
@@ -16,7 +16,13 @@
         <w:rPr>
           <w:color w:val="C00000"/>
         </w:rPr>
-        <w:t>rsion for branch alternate</w:t>
+        <w:t xml:space="preserve">rsion for branch </w:t>
+      </w:r>
+      <w:r>
+        <w:rPr>
+          <w:color w:val="C00000"/>
+        </w:rPr>
+        <w:t>main</w:t>
       </w:r>
       <w:r>
         <w:rPr>

</xml_diff>